<commit_message>
Updated the UI of the login screen to be more responsive. Also changed the label name of the app
</commit_message>
<xml_diff>
--- a/Documentation/Report/Project Report on PMJAY Live Audit PDF Generation App .docx
+++ b/Documentation/Report/Project Report on PMJAY Live Audit PDF Generation App .docx
@@ -17964,9 +17964,17 @@
                 <w:lang w:eastAsia="en-IN"/>
               </w:rPr>
               <w:drawing>
-                <wp:inline distT="0" distB="0" distL="0" distR="0" wp14:anchorId="5602CF99" wp14:editId="44E2FBFF">
-                  <wp:extent cx="5052082" cy="3561533"/>
-                  <wp:effectExtent l="0" t="0" r="0" b="1270"/>
+                <wp:anchor distT="0" distB="0" distL="114300" distR="114300" simplePos="0" relativeHeight="251659264" behindDoc="0" locked="0" layoutInCell="1" allowOverlap="1" wp14:anchorId="4560A042" wp14:editId="4DD46761">
+                  <wp:simplePos x="0" y="0"/>
+                  <wp:positionH relativeFrom="column">
+                    <wp:posOffset>3210560</wp:posOffset>
+                  </wp:positionH>
+                  <wp:positionV relativeFrom="paragraph">
+                    <wp:posOffset>226695</wp:posOffset>
+                  </wp:positionV>
+                  <wp:extent cx="1175385" cy="1958975"/>
+                  <wp:effectExtent l="0" t="0" r="5715" b="3175"/>
+                  <wp:wrapNone/>
                   <wp:docPr id="1297810952" name="Picture 15"/>
                   <wp:cNvGraphicFramePr>
                     <a:graphicFrameLocks xmlns:a="http://schemas.openxmlformats.org/drawingml/2006/main" noChangeAspect="1"/>
@@ -17978,26 +17986,193 @@
                           <pic:cNvPr id="1297810952" name="Picture 1297810952"/>
                           <pic:cNvPicPr/>
                         </pic:nvPicPr>
+                        <pic:blipFill rotWithShape="1">
+                          <a:blip r:embed="rId19">
+                            <a:alphaModFix/>
+                            <a:extLst>
+                              <a:ext uri="{BEBA8EAE-BF5A-486C-A8C5-ECC9F3942E4B}">
+                                <a14:imgProps xmlns:a14="http://schemas.microsoft.com/office/drawing/2010/main">
+                                  <a14:imgLayer r:embed="rId20">
+                                    <a14:imgEffect>
+                                      <a14:artisticBlur radius="16"/>
+                                    </a14:imgEffect>
+                                  </a14:imgLayer>
+                                </a14:imgProps>
+                              </a:ext>
+                              <a:ext uri="{28A0092B-C50C-407E-A947-70E740481C1C}">
+                                <a14:useLocalDpi xmlns:a14="http://schemas.microsoft.com/office/drawing/2010/main" val="0"/>
+                              </a:ext>
+                            </a:extLst>
+                          </a:blip>
+                          <a:srcRect l="62702" t="6267" r="14024" b="38704"/>
+                          <a:stretch>
+                            <a:fillRect/>
+                          </a:stretch>
+                        </pic:blipFill>
+                        <pic:spPr bwMode="auto">
+                          <a:xfrm>
+                            <a:off x="0" y="0"/>
+                            <a:ext cx="1175385" cy="1958975"/>
+                          </a:xfrm>
+                          <a:prstGeom prst="rect">
+                            <a:avLst/>
+                          </a:prstGeom>
+                          <a:ln>
+                            <a:noFill/>
+                          </a:ln>
+                          <a:extLst>
+                            <a:ext uri="{53640926-AAD7-44D8-BBD7-CCE9431645EC}">
+                              <a14:shadowObscured xmlns:a14="http://schemas.microsoft.com/office/drawing/2010/main"/>
+                            </a:ext>
+                          </a:extLst>
+                        </pic:spPr>
+                      </pic:pic>
+                    </a:graphicData>
+                  </a:graphic>
+                  <wp14:sizeRelH relativeFrom="page">
+                    <wp14:pctWidth>0</wp14:pctWidth>
+                  </wp14:sizeRelH>
+                  <wp14:sizeRelV relativeFrom="page">
+                    <wp14:pctHeight>0</wp14:pctHeight>
+                  </wp14:sizeRelV>
+                </wp:anchor>
+              </w:drawing>
+            </w:r>
+            <w:r>
+              <w:rPr>
+                <w:rFonts w:ascii="Times New Roman" w:eastAsia="Times New Roman" w:hAnsi="Times New Roman" w:cs="Times New Roman"/>
+                <w:b/>
+                <w:bCs/>
+                <w:noProof/>
+                <w:kern w:val="0"/>
+                <w:lang w:eastAsia="en-IN"/>
+              </w:rPr>
+              <w:drawing>
+                <wp:anchor distT="0" distB="0" distL="114300" distR="114300" simplePos="0" relativeHeight="251658240" behindDoc="0" locked="0" layoutInCell="1" allowOverlap="1" wp14:anchorId="460529AD" wp14:editId="093602B9">
+                  <wp:simplePos x="0" y="0"/>
+                  <wp:positionH relativeFrom="column">
+                    <wp:posOffset>831215</wp:posOffset>
+                  </wp:positionH>
+                  <wp:positionV relativeFrom="paragraph">
+                    <wp:posOffset>259715</wp:posOffset>
+                  </wp:positionV>
+                  <wp:extent cx="867410" cy="1511935"/>
+                  <wp:effectExtent l="0" t="0" r="8890" b="0"/>
+                  <wp:wrapNone/>
+                  <wp:docPr id="1050709296" name="Picture 2"/>
+                  <wp:cNvGraphicFramePr>
+                    <a:graphicFrameLocks xmlns:a="http://schemas.openxmlformats.org/drawingml/2006/main" noChangeAspect="1"/>
+                  </wp:cNvGraphicFramePr>
+                  <a:graphic xmlns:a="http://schemas.openxmlformats.org/drawingml/2006/main">
+                    <a:graphicData uri="http://schemas.openxmlformats.org/drawingml/2006/picture">
+                      <pic:pic xmlns:pic="http://schemas.openxmlformats.org/drawingml/2006/picture">
+                        <pic:nvPicPr>
+                          <pic:cNvPr id="0" name="Picture 14"/>
+                          <pic:cNvPicPr>
+                            <a:picLocks noChangeAspect="1" noChangeArrowheads="1"/>
+                          </pic:cNvPicPr>
+                        </pic:nvPicPr>
+                        <pic:blipFill rotWithShape="1">
+                          <a:blip r:embed="rId21">
+                            <a:alphaModFix/>
+                            <a:extLst>
+                              <a:ext uri="{BEBA8EAE-BF5A-486C-A8C5-ECC9F3942E4B}">
+                                <a14:imgProps xmlns:a14="http://schemas.microsoft.com/office/drawing/2010/main">
+                                  <a14:imgLayer r:embed="rId22">
+                                    <a14:imgEffect>
+                                      <a14:artisticBlur radius="13"/>
+                                    </a14:imgEffect>
+                                  </a14:imgLayer>
+                                </a14:imgProps>
+                              </a:ext>
+                              <a:ext uri="{28A0092B-C50C-407E-A947-70E740481C1C}">
+                                <a14:useLocalDpi xmlns:a14="http://schemas.microsoft.com/office/drawing/2010/main" val="0"/>
+                              </a:ext>
+                            </a:extLst>
+                          </a:blip>
+                          <a:srcRect l="15889" t="7737" r="66945" b="49787"/>
+                          <a:stretch>
+                            <a:fillRect/>
+                          </a:stretch>
+                        </pic:blipFill>
+                        <pic:spPr bwMode="auto">
+                          <a:xfrm>
+                            <a:off x="0" y="0"/>
+                            <a:ext cx="867410" cy="1511935"/>
+                          </a:xfrm>
+                          <a:prstGeom prst="rect">
+                            <a:avLst/>
+                          </a:prstGeom>
+                          <a:noFill/>
+                          <a:ln>
+                            <a:noFill/>
+                          </a:ln>
+                          <a:extLst>
+                            <a:ext uri="{53640926-AAD7-44D8-BBD7-CCE9431645EC}">
+                              <a14:shadowObscured xmlns:a14="http://schemas.microsoft.com/office/drawing/2010/main"/>
+                            </a:ext>
+                          </a:extLst>
+                        </pic:spPr>
+                      </pic:pic>
+                    </a:graphicData>
+                  </a:graphic>
+                  <wp14:sizeRelH relativeFrom="page">
+                    <wp14:pctWidth>0</wp14:pctWidth>
+                  </wp14:sizeRelH>
+                  <wp14:sizeRelV relativeFrom="page">
+                    <wp14:pctHeight>0</wp14:pctHeight>
+                  </wp14:sizeRelV>
+                </wp:anchor>
+              </w:drawing>
+            </w:r>
+            <w:r>
+              <w:rPr>
+                <w:rFonts w:ascii="Times New Roman" w:eastAsia="Times New Roman" w:hAnsi="Times New Roman" w:cs="Times New Roman"/>
+                <w:b/>
+                <w:bCs/>
+                <w:noProof/>
+                <w:kern w:val="0"/>
+                <w:lang w:eastAsia="en-IN"/>
+              </w:rPr>
+              <w:drawing>
+                <wp:inline distT="0" distB="0" distL="0" distR="0" wp14:anchorId="2BF9E732" wp14:editId="7F8E62E4">
+                  <wp:extent cx="5053965" cy="3560445"/>
+                  <wp:effectExtent l="0" t="0" r="0" b="1905"/>
+                  <wp:docPr id="1665467273" name="Picture 3"/>
+                  <wp:cNvGraphicFramePr>
+                    <a:graphicFrameLocks xmlns:a="http://schemas.openxmlformats.org/drawingml/2006/main" noChangeAspect="1"/>
+                  </wp:cNvGraphicFramePr>
+                  <a:graphic xmlns:a="http://schemas.openxmlformats.org/drawingml/2006/main">
+                    <a:graphicData uri="http://schemas.openxmlformats.org/drawingml/2006/picture">
+                      <pic:pic xmlns:pic="http://schemas.openxmlformats.org/drawingml/2006/picture">
+                        <pic:nvPicPr>
+                          <pic:cNvPr id="0" name="Picture 15"/>
+                          <pic:cNvPicPr>
+                            <a:picLocks noChangeAspect="1" noChangeArrowheads="1"/>
+                          </pic:cNvPicPr>
+                        </pic:nvPicPr>
                         <pic:blipFill>
-                          <a:blip r:embed="rId19">
+                          <a:blip r:embed="rId23">
                             <a:extLst>
                               <a:ext uri="{28A0092B-C50C-407E-A947-70E740481C1C}">
                                 <a14:useLocalDpi xmlns:a14="http://schemas.microsoft.com/office/drawing/2010/main" val="0"/>
                               </a:ext>
                             </a:extLst>
                           </a:blip>
+                          <a:srcRect/>
                           <a:stretch>
                             <a:fillRect/>
                           </a:stretch>
                         </pic:blipFill>
-                        <pic:spPr>
+                        <pic:spPr bwMode="auto">
                           <a:xfrm>
                             <a:off x="0" y="0"/>
-                            <a:ext cx="5084370" cy="3584295"/>
+                            <a:ext cx="5053965" cy="3560445"/>
                           </a:xfrm>
                           <a:prstGeom prst="rect">
                             <a:avLst/>
                           </a:prstGeom>
+                          <a:noFill/>
                         </pic:spPr>
                       </pic:pic>
                     </a:graphicData>
@@ -18070,7 +18245,7 @@
                           <pic:cNvPicPr/>
                         </pic:nvPicPr>
                         <pic:blipFill>
-                          <a:blip r:embed="rId20">
+                          <a:blip r:embed="rId24">
                             <a:extLst>
                               <a:ext uri="{28A0092B-C50C-407E-A947-70E740481C1C}">
                                 <a14:useLocalDpi xmlns:a14="http://schemas.microsoft.com/office/drawing/2010/main" val="0"/>
@@ -18160,7 +18335,7 @@
                           <pic:cNvPicPr/>
                         </pic:nvPicPr>
                         <pic:blipFill>
-                          <a:blip r:embed="rId21">
+                          <a:blip r:embed="rId25">
                             <a:extLst>
                               <a:ext uri="{28A0092B-C50C-407E-A947-70E740481C1C}">
                                 <a14:useLocalDpi xmlns:a14="http://schemas.microsoft.com/office/drawing/2010/main" val="0"/>
@@ -19596,7 +19771,7 @@
       <w:r>
         <w:t xml:space="preserve">, Google LLC, 2025. [Online]. Available: </w:t>
       </w:r>
-      <w:hyperlink r:id="rId22" w:history="1">
+      <w:hyperlink r:id="rId26" w:history="1">
         <w:r>
           <w:rPr>
             <w:rStyle w:val="Hyperlink"/>
@@ -19640,12 +19815,12 @@
 <w:numbering xmlns:wpc="http://schemas.microsoft.com/office/word/2010/wordprocessingCanvas" xmlns:cx="http://schemas.microsoft.com/office/drawing/2014/chartex" xmlns:cx1="http://schemas.microsoft.com/office/drawing/2015/9/8/chartex" xmlns:cx2="http://schemas.microsoft.com/office/drawing/2015/10/21/chartex" xmlns:cx3="http://schemas.microsoft.com/office/drawing/2016/5/9/chartex" xmlns:cx4="http://schemas.microsoft.com/office/drawing/2016/5/10/chartex" xmlns:cx5="http://schemas.microsoft.com/office/drawing/2016/5/11/chartex" xmlns:cx6="http://schemas.microsoft.com/office/drawing/2016/5/12/chartex" xmlns:cx7="http://schemas.microsoft.com/office/drawing/2016/5/13/chartex" xmlns:cx8="http://schemas.microsoft.com/office/drawing/2016/5/14/chartex" xmlns:mc="http://schemas.openxmlformats.org/markup-compatibility/2006" xmlns:aink="http://schemas.microsoft.com/office/drawing/2016/ink" xmlns:am3d="http://schemas.microsoft.com/office/drawing/2017/model3d" xmlns:o="urn:schemas-microsoft-com:office:office" xmlns:oel="http://schemas.microsoft.com/office/2019/extlst" xmlns:r="http://schemas.openxmlformats.org/officeDocument/2006/relationships" xmlns:m="http://schemas.openxmlformats.org/officeDocument/2006/math" xmlns:v="urn:schemas-microsoft-com:vml" xmlns:wp14="http://schemas.microsoft.com/office/word/2010/wordprocessingDrawing" xmlns:wp="http://schemas.openxmlformats.org/drawingml/2006/wordprocessingDrawing" xmlns:w10="urn:schemas-microsoft-com:office:word" xmlns:w="http://schemas.openxmlformats.org/wordprocessingml/2006/main" xmlns:w14="http://schemas.microsoft.com/office/word/2010/wordml" xmlns:w15="http://schemas.microsoft.com/office/word/2012/wordml" xmlns:w16cex="http://schemas.microsoft.com/office/word/2018/wordml/cex" xmlns:w16cid="http://schemas.microsoft.com/office/word/2016/wordml/cid" xmlns:w16="http://schemas.microsoft.com/office/word/2018/wordml" xmlns:w16du="http://schemas.microsoft.com/office/word/2023/wordml/word16du" xmlns:w16sdtdh="http://schemas.microsoft.com/office/word/2020/wordml/sdtdatahash" xmlns:w16sdtfl="http://schemas.microsoft.com/office/word/2024/wordml/sdtformatlock" xmlns:w16se="http://schemas.microsoft.com/office/word/2015/wordml/symex" xmlns:wpg="http://schemas.microsoft.com/office/word/2010/wordprocessingGroup" xmlns:wpi="http://schemas.microsoft.com/office/word/2010/wordprocessingInk" xmlns:wne="http://schemas.microsoft.com/office/word/2006/wordml" xmlns:wps="http://schemas.microsoft.com/office/word/2010/wordprocessingShape" mc:Ignorable="w14 w15 w16se w16cid w16 w16cex w16sdtdh w16sdtfl w16du wp14">
   <w:numPicBullet w:numPicBulletId="0">
     <w:pict>
-      <v:rect id="_x0000_i1110" style="width:0;height:1.5pt" o:hralign="center" o:bullet="t" o:hrstd="t" o:hr="t" fillcolor="#a0a0a0" stroked="f"/>
+      <v:rect id="_x0000_i1142" style="width:0;height:1.5pt" o:hralign="center" o:bullet="t" o:hrstd="t" o:hr="t" fillcolor="#a0a0a0" stroked="f"/>
     </w:pict>
   </w:numPicBullet>
   <w:numPicBullet w:numPicBulletId="1">
     <w:pict>
-      <v:rect id="_x0000_i1111" style="width:0;height:1.5pt" o:hralign="center" o:bullet="t" o:hrstd="t" o:hr="t" fillcolor="#a0a0a0" stroked="f"/>
+      <v:rect id="_x0000_i1143" style="width:0;height:1.5pt" o:hralign="center" o:bullet="t" o:hrstd="t" o:hr="t" fillcolor="#a0a0a0" stroked="f"/>
     </w:pict>
   </w:numPicBullet>
   <w:abstractNum w:abstractNumId="0" w15:restartNumberingAfterBreak="0">

</xml_diff>